<commit_message>
Add qspi flash test with uart:
</commit_message>
<xml_diff>
--- a/Notatki DSI_LTDC.docx
+++ b/Notatki DSI_LTDC.docx
@@ -4,22 +4,69 @@
   <w:body>
     <w:p>
       <w:r>
-        <w:t>Piny DSI po resecie są poprawnie ustawione – specyfika hardware’u</w:t>
-      </w:r>
+        <w:t xml:space="preserve">Piny DSI po resecie są poprawnie ustawione – specyfika </w:t>
+      </w:r>
+      <w:proofErr w:type="spellStart"/>
+      <w:r>
+        <w:t>hardware’u</w:t>
+      </w:r>
+      <w:proofErr w:type="spellEnd"/>
     </w:p>
     <w:p/>
     <w:p>
       <w:r>
         <w:t xml:space="preserve">Pin </w:t>
       </w:r>
+      <w:proofErr w:type="spellStart"/>
       <w:r>
         <w:t>LCD_TE_PIN</w:t>
       </w:r>
-      <w:r>
-        <w:t xml:space="preserve"> konfiguruje w initcie dlatego nie musze wolac funkcji :</w:t>
-      </w:r>
-      <w:r>
-        <w:t xml:space="preserve"> HAL_DSI_MspInit(DSI_HandleTypeDef* hdsi)</w:t>
+      <w:proofErr w:type="spellEnd"/>
+      <w:r>
+        <w:t xml:space="preserve"> konfiguruje w </w:t>
+      </w:r>
+      <w:proofErr w:type="spellStart"/>
+      <w:r>
+        <w:t>initcie</w:t>
+      </w:r>
+      <w:proofErr w:type="spellEnd"/>
+      <w:r>
+        <w:t xml:space="preserve"> dlatego nie musze </w:t>
+      </w:r>
+      <w:proofErr w:type="spellStart"/>
+      <w:r>
+        <w:t>wolac</w:t>
+      </w:r>
+      <w:proofErr w:type="spellEnd"/>
+      <w:r>
+        <w:t xml:space="preserve"> funkcji :</w:t>
+      </w:r>
+      <w:r>
+        <w:t xml:space="preserve"> </w:t>
+      </w:r>
+      <w:proofErr w:type="spellStart"/>
+      <w:r>
+        <w:t>HAL_DSI_MspInit</w:t>
+      </w:r>
+      <w:proofErr w:type="spellEnd"/>
+      <w:r>
+        <w:t>(</w:t>
+      </w:r>
+      <w:proofErr w:type="spellStart"/>
+      <w:r>
+        <w:t>DSI_HandleTypeDef</w:t>
+      </w:r>
+      <w:proofErr w:type="spellEnd"/>
+      <w:r>
+        <w:t xml:space="preserve">* </w:t>
+      </w:r>
+      <w:proofErr w:type="spellStart"/>
+      <w:r>
+        <w:t>hdsi</w:t>
+      </w:r>
+      <w:proofErr w:type="spellEnd"/>
+      <w:r>
+        <w:t>)</w:t>
       </w:r>
     </w:p>
     <w:p/>
@@ -42,22 +89,75 @@
     </w:p>
     <w:p>
       <w:r>
-        <w:t>#define BytesPerPixel 4</w:t>
-      </w:r>
-    </w:p>
-    <w:p>
-      <w:r>
-        <w:t>#define BitToByteMultiplier 8</w:t>
-      </w:r>
-    </w:p>
-    <w:p>
-      <w:r>
-        <w:t>#define DataLines 2</w:t>
-      </w:r>
-    </w:p>
-    <w:p>
-      <w:r>
-        <w:t xml:space="preserve">RefreshTime = ( </w:t>
+        <w:t>#</w:t>
+      </w:r>
+      <w:proofErr w:type="spellStart"/>
+      <w:r>
+        <w:t>define</w:t>
+      </w:r>
+      <w:proofErr w:type="spellEnd"/>
+      <w:r>
+        <w:t xml:space="preserve"> </w:t>
+      </w:r>
+      <w:proofErr w:type="spellStart"/>
+      <w:r>
+        <w:t>BytesPerPixel</w:t>
+      </w:r>
+      <w:proofErr w:type="spellEnd"/>
+      <w:r>
+        <w:t xml:space="preserve"> 4</w:t>
+      </w:r>
+    </w:p>
+    <w:p>
+      <w:r>
+        <w:t>#</w:t>
+      </w:r>
+      <w:proofErr w:type="spellStart"/>
+      <w:r>
+        <w:t>define</w:t>
+      </w:r>
+      <w:proofErr w:type="spellEnd"/>
+      <w:r>
+        <w:t xml:space="preserve"> </w:t>
+      </w:r>
+      <w:proofErr w:type="spellStart"/>
+      <w:r>
+        <w:t>BitToByteMultiplier</w:t>
+      </w:r>
+      <w:proofErr w:type="spellEnd"/>
+      <w:r>
+        <w:t xml:space="preserve"> 8</w:t>
+      </w:r>
+    </w:p>
+    <w:p>
+      <w:r>
+        <w:t>#</w:t>
+      </w:r>
+      <w:proofErr w:type="spellStart"/>
+      <w:r>
+        <w:t>define</w:t>
+      </w:r>
+      <w:proofErr w:type="spellEnd"/>
+      <w:r>
+        <w:t xml:space="preserve"> </w:t>
+      </w:r>
+      <w:proofErr w:type="spellStart"/>
+      <w:r>
+        <w:t>DataLines</w:t>
+      </w:r>
+      <w:proofErr w:type="spellEnd"/>
+      <w:r>
+        <w:t xml:space="preserve"> 2</w:t>
+      </w:r>
+    </w:p>
+    <w:p>
+      <w:proofErr w:type="spellStart"/>
+      <w:r>
+        <w:t>RefreshTime</w:t>
+      </w:r>
+      <w:proofErr w:type="spellEnd"/>
+      <w:r>
+        <w:t xml:space="preserve"> = ( </w:t>
       </w:r>
       <w:r>
         <w:t>( (1/500Mhz*</w:t>
@@ -65,28 +165,146 @@
       <w:r>
         <w:t xml:space="preserve"> </w:t>
       </w:r>
-      <w:r>
-        <w:t>BitToByteMultiplier) * (480*800) * BytesPerPixel</w:t>
-      </w:r>
-      <w:r>
-        <w:t xml:space="preserve"> ) / DataLines</w:t>
-      </w:r>
-    </w:p>
-    <w:p>
-      <w:r>
-        <w:t>RefreshFreq  = 1/</w:t>
+      <w:proofErr w:type="spellStart"/>
+      <w:r>
+        <w:t>BitToByteMultiplier</w:t>
+      </w:r>
+      <w:proofErr w:type="spellEnd"/>
+      <w:r>
+        <w:t xml:space="preserve">) * (480*800) * </w:t>
+      </w:r>
+      <w:proofErr w:type="spellStart"/>
+      <w:r>
+        <w:t>BytesPerPixel</w:t>
+      </w:r>
+      <w:proofErr w:type="spellEnd"/>
+      <w:r>
+        <w:t xml:space="preserve"> ) / </w:t>
+      </w:r>
+      <w:proofErr w:type="spellStart"/>
+      <w:r>
+        <w:t>DataLines</w:t>
+      </w:r>
+      <w:proofErr w:type="spellEnd"/>
+    </w:p>
+    <w:p>
+      <w:proofErr w:type="spellStart"/>
+      <w:r>
+        <w:t>RefreshFreq</w:t>
+      </w:r>
+      <w:proofErr w:type="spellEnd"/>
+      <w:r>
+        <w:t xml:space="preserve">  = 1/</w:t>
       </w:r>
       <w:r>
         <w:t xml:space="preserve"> </w:t>
       </w:r>
-      <w:r>
-        <w:t>RefreshTime no mi wyszlo około 80Hz dla 5Mhz na wyjsciu DSI</w:t>
+      <w:proofErr w:type="spellStart"/>
+      <w:r>
+        <w:t>RefreshTime</w:t>
+      </w:r>
+      <w:proofErr w:type="spellEnd"/>
+      <w:r>
+        <w:t xml:space="preserve"> no mi </w:t>
+      </w:r>
+      <w:proofErr w:type="spellStart"/>
+      <w:r>
+        <w:t>wyszlo</w:t>
+      </w:r>
+      <w:proofErr w:type="spellEnd"/>
+      <w:r>
+        <w:t xml:space="preserve"> około 80Hz dla 5Mhz na </w:t>
+      </w:r>
+      <w:proofErr w:type="spellStart"/>
+      <w:r>
+        <w:t>wyjsciu</w:t>
+      </w:r>
+      <w:proofErr w:type="spellEnd"/>
+      <w:r>
+        <w:t xml:space="preserve"> DSI</w:t>
       </w:r>
     </w:p>
     <w:p/>
     <w:p>
       <w:r>
-        <w:t xml:space="preserve">Okazuje się ze zewnetrzna pamiec ram nie jest potrzebna – jakims sposobem tez to jest zamieniane automatyczne w peryferialsie ten adres na dane, trzeba dalej czytac o tym DSI żeby ogarnąć o co chodzi z adresem, a potem pewnie potwierdzenie się znajdzie w dokumentacji wyświetlacza. </w:t>
+        <w:t xml:space="preserve">Okazuje się ze </w:t>
+      </w:r>
+      <w:proofErr w:type="spellStart"/>
+      <w:r>
+        <w:t>zewnetrzna</w:t>
+      </w:r>
+      <w:proofErr w:type="spellEnd"/>
+      <w:r>
+        <w:t xml:space="preserve"> </w:t>
+      </w:r>
+      <w:proofErr w:type="spellStart"/>
+      <w:r>
+        <w:t>pamiec</w:t>
+      </w:r>
+      <w:proofErr w:type="spellEnd"/>
+      <w:r>
+        <w:t xml:space="preserve"> ram nie jest potrzebna – </w:t>
+      </w:r>
+      <w:proofErr w:type="spellStart"/>
+      <w:r>
+        <w:t>jakims</w:t>
+      </w:r>
+      <w:proofErr w:type="spellEnd"/>
+      <w:r>
+        <w:t xml:space="preserve"> sposobem tez to jest zamieniane automatyczne w </w:t>
+      </w:r>
+      <w:proofErr w:type="spellStart"/>
+      <w:r>
+        <w:t>peryferialsie</w:t>
+      </w:r>
+      <w:proofErr w:type="spellEnd"/>
+      <w:r>
+        <w:t xml:space="preserve"> ten adres na dane, trzeba dalej </w:t>
+      </w:r>
+      <w:proofErr w:type="spellStart"/>
+      <w:r>
+        <w:t>czytac</w:t>
+      </w:r>
+      <w:proofErr w:type="spellEnd"/>
+      <w:r>
+        <w:t xml:space="preserve"> o tym DSI żeby ogarnąć o co chodzi z adresem, a potem pewnie potwierdzenie się znajdzie w dokumentacji wyświetlacza. </w:t>
+      </w:r>
+    </w:p>
+    <w:p/>
+    <w:p/>
+    <w:p>
+      <w:pPr>
+        <w:rPr>
+          <w:color w:val="FF0000"/>
+          <w:sz w:val="32"/>
+          <w:szCs w:val="32"/>
+        </w:rPr>
+      </w:pPr>
+      <w:r>
+        <w:rPr>
+          <w:color w:val="FF0000"/>
+          <w:sz w:val="32"/>
+          <w:szCs w:val="32"/>
+        </w:rPr>
+        <w:t xml:space="preserve">WAŻNA RZECZ!!! MSP INIT w projekcie </w:t>
+      </w:r>
+      <w:proofErr w:type="spellStart"/>
+      <w:r>
+        <w:rPr>
+          <w:color w:val="FF0000"/>
+          <w:sz w:val="32"/>
+          <w:szCs w:val="32"/>
+        </w:rPr>
+        <w:t>excludowalem</w:t>
+      </w:r>
+      <w:proofErr w:type="spellEnd"/>
+      <w:r>
+        <w:rPr>
+          <w:color w:val="FF0000"/>
+          <w:sz w:val="32"/>
+          <w:szCs w:val="32"/>
+        </w:rPr>
+        <w:t>..!!!</w:t>
       </w:r>
     </w:p>
     <w:p/>

</xml_diff>